<commit_message>
improves presentation, advances report
</commit_message>
<xml_diff>
--- a/Catégorisation automatique des questions de StackOverflow.docx
+++ b/Catégorisation automatique des questions de StackOverflow.docx
@@ -2589,49 +2589,117 @@
           <w:iCs/>
           <w:lang w:val="fr-FR"/>
         </w:rPr>
-        <w:t>Concatenation</w:t>
+        <w:lastRenderedPageBreak/>
+        <w:t>Tokenization</w:t>
       </w:r>
       <w:proofErr w:type="spellEnd"/>
       <w:r>
         <w:rPr>
-          <w:i/>
-          <w:iCs/>
-          <w:lang w:val="fr-FR"/>
-        </w:rPr>
-        <w:t xml:space="preserve"> du titre et du corps de la question</w:t>
-      </w:r>
-      <w:r>
-        <w:rPr>
-          <w:lang w:val="fr-FR"/>
-        </w:rPr>
-        <w:t xml:space="preserve"> : </w:t>
-      </w:r>
-      <w:proofErr w:type="gramStart"/>
-      <w:r>
-        <w:rPr>
-          <w:lang w:val="fr-FR"/>
-        </w:rPr>
-        <w:t>suite à</w:t>
-      </w:r>
-      <w:proofErr w:type="gramEnd"/>
-      <w:r>
-        <w:rPr>
-          <w:lang w:val="fr-FR"/>
-        </w:rPr>
-        <w:t xml:space="preserve"> l’extraction du texte du corps de la question, nous avons obtenu un texte brut, que nous avons concaténé </w:t>
-      </w:r>
-      <w:r>
-        <w:rPr>
-          <w:lang w:val="fr-FR"/>
-        </w:rPr>
-        <w:lastRenderedPageBreak/>
-        <w:t>avec le titre de la question pour former le contenu de la question. Nous avons dès lors appliqué des transformations non différenciées</w:t>
-      </w:r>
-      <w:r>
-        <w:rPr>
-          <w:lang w:val="fr-FR"/>
-        </w:rPr>
-        <w:t>.</w:t>
+          <w:lang w:val="fr-FR"/>
+        </w:rPr>
+        <w:t xml:space="preserve"> : la </w:t>
+      </w:r>
+      <w:proofErr w:type="spellStart"/>
+      <w:r>
+        <w:rPr>
+          <w:i/>
+          <w:iCs/>
+          <w:lang w:val="fr-FR"/>
+        </w:rPr>
+        <w:t>tokenization</w:t>
+      </w:r>
+      <w:proofErr w:type="spellEnd"/>
+      <w:r>
+        <w:rPr>
+          <w:lang w:val="fr-FR"/>
+        </w:rPr>
+        <w:t xml:space="preserve"> permet de découper </w:t>
+      </w:r>
+      <w:r>
+        <w:rPr>
+          <w:lang w:val="fr-FR"/>
+        </w:rPr>
+        <w:t xml:space="preserve">un document en </w:t>
+      </w:r>
+      <w:r>
+        <w:rPr>
+          <w:lang w:val="fr-FR"/>
+        </w:rPr>
+        <w:t>« </w:t>
+      </w:r>
+      <w:proofErr w:type="spellStart"/>
+      <w:r>
+        <w:rPr>
+          <w:i/>
+          <w:iCs/>
+          <w:lang w:val="fr-FR"/>
+        </w:rPr>
+        <w:t>tokens</w:t>
+      </w:r>
+      <w:proofErr w:type="spellEnd"/>
+      <w:r>
+        <w:rPr>
+          <w:lang w:val="fr-FR"/>
+        </w:rPr>
+        <w:t> »</w:t>
+      </w:r>
+      <w:r>
+        <w:rPr>
+          <w:lang w:val="fr-FR"/>
+        </w:rPr>
+        <w:t xml:space="preserve">, une liste de termes, afin de faciliter </w:t>
+      </w:r>
+      <w:r>
+        <w:rPr>
+          <w:lang w:val="fr-FR"/>
+        </w:rPr>
+        <w:t>leur traitement ultérieur.</w:t>
+      </w:r>
+      <w:r>
+        <w:rPr>
+          <w:lang w:val="fr-FR"/>
+        </w:rPr>
+        <w:t xml:space="preserve"> Nous </w:t>
+      </w:r>
+      <w:r>
+        <w:rPr>
+          <w:lang w:val="fr-FR"/>
+        </w:rPr>
+        <w:t>avons utilisé</w:t>
+      </w:r>
+      <w:r>
+        <w:rPr>
+          <w:lang w:val="fr-FR"/>
+        </w:rPr>
+        <w:t xml:space="preserve"> une </w:t>
+      </w:r>
+      <w:proofErr w:type="spellStart"/>
+      <w:r>
+        <w:rPr>
+          <w:i/>
+          <w:iCs/>
+          <w:lang w:val="fr-FR"/>
+        </w:rPr>
+        <w:t>tokenization</w:t>
+      </w:r>
+      <w:proofErr w:type="spellEnd"/>
+      <w:r>
+        <w:rPr>
+          <w:lang w:val="fr-FR"/>
+        </w:rPr>
+        <w:t xml:space="preserve"> simple, qui </w:t>
+      </w:r>
+      <w:r>
+        <w:rPr>
+          <w:lang w:val="fr-FR"/>
+        </w:rPr>
+        <w:t>se base sur les espaces pour séparer chaque terme</w:t>
+      </w:r>
+      <w:r>
+        <w:rPr>
+          <w:lang w:val="fr-FR"/>
+        </w:rPr>
+        <w:t>,</w:t>
       </w:r>
     </w:p>
     <w:p>
@@ -2652,14 +2720,20 @@
           <w:iCs/>
           <w:lang w:val="fr-FR"/>
         </w:rPr>
-        <w:t>Tokenization</w:t>
+        <w:t>Lemmatization</w:t>
       </w:r>
       <w:proofErr w:type="spellEnd"/>
       <w:r>
         <w:rPr>
           <w:lang w:val="fr-FR"/>
         </w:rPr>
-        <w:t xml:space="preserve"> : la </w:t>
+        <w:t xml:space="preserve"> : </w:t>
+      </w:r>
+      <w:r>
+        <w:rPr>
+          <w:lang w:val="fr-FR"/>
+        </w:rPr>
+        <w:t xml:space="preserve">la </w:t>
       </w:r>
       <w:proofErr w:type="spellStart"/>
       <w:r>
@@ -2668,114 +2742,38 @@
           <w:iCs/>
           <w:lang w:val="fr-FR"/>
         </w:rPr>
-        <w:t>tokenization</w:t>
+        <w:t>lemmatization</w:t>
       </w:r>
       <w:proofErr w:type="spellEnd"/>
       <w:r>
         <w:rPr>
           <w:lang w:val="fr-FR"/>
         </w:rPr>
-        <w:t xml:space="preserve"> permet de découper </w:t>
-      </w:r>
-      <w:r>
-        <w:rPr>
-          <w:lang w:val="fr-FR"/>
-        </w:rPr>
-        <w:t xml:space="preserve">un document en </w:t>
-      </w:r>
-      <w:r>
-        <w:rPr>
-          <w:lang w:val="fr-FR"/>
-        </w:rPr>
-        <w:t>« </w:t>
-      </w:r>
-      <w:proofErr w:type="spellStart"/>
-      <w:r>
-        <w:rPr>
-          <w:i/>
-          <w:iCs/>
-          <w:lang w:val="fr-FR"/>
-        </w:rPr>
-        <w:t>tokens</w:t>
-      </w:r>
-      <w:proofErr w:type="spellEnd"/>
-      <w:r>
-        <w:rPr>
-          <w:lang w:val="fr-FR"/>
-        </w:rPr>
-        <w:t> »</w:t>
-      </w:r>
-      <w:r>
-        <w:rPr>
-          <w:lang w:val="fr-FR"/>
-        </w:rPr>
-        <w:t xml:space="preserve">, une </w:t>
-      </w:r>
-      <w:proofErr w:type="gramStart"/>
-      <w:r>
-        <w:rPr>
-          <w:lang w:val="fr-FR"/>
-        </w:rPr>
-        <w:t>liste</w:t>
-      </w:r>
-      <w:proofErr w:type="gramEnd"/>
-      <w:r>
-        <w:rPr>
-          <w:lang w:val="fr-FR"/>
-        </w:rPr>
-        <w:t xml:space="preserve"> de termes, afin de faciliter </w:t>
-      </w:r>
-      <w:r>
-        <w:rPr>
-          <w:lang w:val="fr-FR"/>
-        </w:rPr>
-        <w:t>leur traitement ultérieur.</w:t>
-      </w:r>
-      <w:r>
-        <w:rPr>
-          <w:lang w:val="fr-FR"/>
-        </w:rPr>
-        <w:t xml:space="preserve"> Nous </w:t>
-      </w:r>
-      <w:r>
-        <w:rPr>
-          <w:lang w:val="fr-FR"/>
-        </w:rPr>
-        <w:t>avons utilisé</w:t>
-      </w:r>
-      <w:r>
-        <w:rPr>
-          <w:lang w:val="fr-FR"/>
-        </w:rPr>
-        <w:t xml:space="preserve"> une </w:t>
-      </w:r>
-      <w:proofErr w:type="spellStart"/>
-      <w:r>
-        <w:rPr>
-          <w:i/>
-          <w:iCs/>
-          <w:lang w:val="fr-FR"/>
-        </w:rPr>
-        <w:t>tokenization</w:t>
-      </w:r>
-      <w:proofErr w:type="spellEnd"/>
-      <w:r>
-        <w:rPr>
-          <w:lang w:val="fr-FR"/>
-        </w:rPr>
-        <w:t xml:space="preserve"> simple, qui </w:t>
-      </w:r>
-      <w:r>
-        <w:rPr>
-          <w:lang w:val="fr-FR"/>
-        </w:rPr>
-        <w:t>se base sur les espaces pour séparer chaque terme</w:t>
-      </w:r>
-      <w:r>
-        <w:rPr>
-          <w:lang w:val="fr-FR"/>
-        </w:rPr>
-        <w:t>,</w:t>
+        <w:t xml:space="preserve"> permet d’extraire la racine des différents termes </w:t>
+      </w:r>
+      <w:r>
+        <w:rPr>
+          <w:lang w:val="fr-FR"/>
+        </w:rPr>
+        <w:t>afin</w:t>
+      </w:r>
+      <w:r>
+        <w:rPr>
+          <w:lang w:val="fr-FR"/>
+        </w:rPr>
+        <w:t>, entre autres,</w:t>
+      </w:r>
+      <w:r>
+        <w:rPr>
+          <w:lang w:val="fr-FR"/>
+        </w:rPr>
+        <w:t xml:space="preserve"> de diminuer la dimensionnalité des données</w:t>
+      </w:r>
+      <w:r>
+        <w:rPr>
+          <w:lang w:val="fr-FR"/>
+        </w:rPr>
+        <w:t>.</w:t>
       </w:r>
     </w:p>
     <w:p>
@@ -2789,6 +2787,22 @@
           <w:lang w:val="fr-FR"/>
         </w:rPr>
       </w:pPr>
+      <w:r>
+        <w:rPr>
+          <w:i/>
+          <w:iCs/>
+          <w:lang w:val="fr-FR"/>
+        </w:rPr>
+        <w:t>Stop</w:t>
+      </w:r>
+      <w:r>
+        <w:rPr>
+          <w:i/>
+          <w:iCs/>
+          <w:lang w:val="fr-FR"/>
+        </w:rPr>
+        <w:t xml:space="preserve"> </w:t>
+      </w:r>
       <w:proofErr w:type="spellStart"/>
       <w:r>
         <w:rPr>
@@ -2796,54 +2810,64 @@
           <w:iCs/>
           <w:lang w:val="fr-FR"/>
         </w:rPr>
-        <w:t>Lemmatization</w:t>
+        <w:t>words</w:t>
       </w:r>
       <w:proofErr w:type="spellEnd"/>
       <w:r>
         <w:rPr>
           <w:lang w:val="fr-FR"/>
         </w:rPr>
-        <w:t xml:space="preserve"> : </w:t>
-      </w:r>
-      <w:r>
-        <w:rPr>
-          <w:lang w:val="fr-FR"/>
-        </w:rPr>
-        <w:t xml:space="preserve">la </w:t>
-      </w:r>
-      <w:proofErr w:type="spellStart"/>
-      <w:r>
-        <w:rPr>
-          <w:i/>
-          <w:iCs/>
-          <w:lang w:val="fr-FR"/>
-        </w:rPr>
-        <w:t>lemmatization</w:t>
-      </w:r>
-      <w:proofErr w:type="spellEnd"/>
-      <w:r>
-        <w:rPr>
-          <w:lang w:val="fr-FR"/>
-        </w:rPr>
-        <w:t xml:space="preserve"> permet d’extraire la racine des différents termes </w:t>
-      </w:r>
-      <w:r>
-        <w:rPr>
-          <w:lang w:val="fr-FR"/>
-        </w:rPr>
-        <w:t>afin</w:t>
-      </w:r>
-      <w:r>
-        <w:rPr>
-          <w:lang w:val="fr-FR"/>
-        </w:rPr>
-        <w:t>, entre autres,</w:t>
-      </w:r>
-      <w:r>
-        <w:rPr>
-          <w:lang w:val="fr-FR"/>
-        </w:rPr>
-        <w:t xml:space="preserve"> de diminuer la dimensionnalité des données</w:t>
+        <w:t> :</w:t>
+      </w:r>
+      <w:r>
+        <w:rPr>
+          <w:lang w:val="fr-FR"/>
+        </w:rPr>
+        <w:t xml:space="preserve"> </w:t>
+      </w:r>
+      <w:r>
+        <w:rPr>
+          <w:lang w:val="fr-FR"/>
+        </w:rPr>
+        <w:t xml:space="preserve">ce sont </w:t>
+      </w:r>
+      <w:r>
+        <w:rPr>
+          <w:lang w:val="fr-FR"/>
+        </w:rPr>
+        <w:t xml:space="preserve">des mots </w:t>
+      </w:r>
+      <w:r>
+        <w:rPr>
+          <w:lang w:val="fr-FR"/>
+        </w:rPr>
+        <w:t xml:space="preserve">les plus communs, avec un sens non significatif, nous </w:t>
+      </w:r>
+      <w:proofErr w:type="gramStart"/>
+      <w:r>
+        <w:rPr>
+          <w:lang w:val="fr-FR"/>
+        </w:rPr>
+        <w:t>les</w:t>
+      </w:r>
+      <w:proofErr w:type="gramEnd"/>
+      <w:r>
+        <w:rPr>
+          <w:lang w:val="fr-FR"/>
+        </w:rPr>
+        <w:t xml:space="preserve"> </w:t>
+      </w:r>
+      <w:r>
+        <w:rPr>
+          <w:lang w:val="fr-FR"/>
+        </w:rPr>
+        <w:t xml:space="preserve">avons </w:t>
+      </w:r>
+      <w:r>
+        <w:rPr>
+          <w:lang w:val="fr-FR"/>
+        </w:rPr>
+        <w:t>supprimés</w:t>
       </w:r>
       <w:r>
         <w:rPr>
@@ -2869,15 +2893,15 @@
           <w:iCs/>
           <w:lang w:val="fr-FR"/>
         </w:rPr>
-        <w:t>Stop</w:t>
-      </w:r>
-      <w:r>
-        <w:rPr>
-          <w:i/>
-          <w:iCs/>
-          <w:lang w:val="fr-FR"/>
-        </w:rPr>
-        <w:t xml:space="preserve"> </w:t>
+        <w:t>P</w:t>
+      </w:r>
+      <w:r>
+        <w:rPr>
+          <w:i/>
+          <w:iCs/>
+          <w:lang w:val="fr-FR"/>
+        </w:rPr>
+        <w:t xml:space="preserve">OS </w:t>
       </w:r>
       <w:proofErr w:type="spellStart"/>
       <w:r>
@@ -2886,64 +2910,100 @@
           <w:iCs/>
           <w:lang w:val="fr-FR"/>
         </w:rPr>
-        <w:t>words</w:t>
+        <w:t>Tagging</w:t>
       </w:r>
       <w:proofErr w:type="spellEnd"/>
       <w:r>
         <w:rPr>
           <w:lang w:val="fr-FR"/>
         </w:rPr>
-        <w:t> :</w:t>
-      </w:r>
-      <w:r>
-        <w:rPr>
-          <w:lang w:val="fr-FR"/>
-        </w:rPr>
-        <w:t xml:space="preserve"> </w:t>
-      </w:r>
-      <w:r>
-        <w:rPr>
-          <w:lang w:val="fr-FR"/>
-        </w:rPr>
-        <w:t xml:space="preserve">ce sont </w:t>
-      </w:r>
-      <w:r>
-        <w:rPr>
-          <w:lang w:val="fr-FR"/>
-        </w:rPr>
-        <w:t xml:space="preserve">des mots </w:t>
-      </w:r>
-      <w:r>
-        <w:rPr>
-          <w:lang w:val="fr-FR"/>
-        </w:rPr>
-        <w:t xml:space="preserve">les plus communs, avec un sens non significatif, nous </w:t>
-      </w:r>
-      <w:proofErr w:type="gramStart"/>
-      <w:r>
-        <w:rPr>
-          <w:lang w:val="fr-FR"/>
-        </w:rPr>
-        <w:t>les</w:t>
-      </w:r>
-      <w:proofErr w:type="gramEnd"/>
-      <w:r>
-        <w:rPr>
-          <w:lang w:val="fr-FR"/>
-        </w:rPr>
-        <w:t xml:space="preserve"> </w:t>
-      </w:r>
-      <w:r>
-        <w:rPr>
-          <w:lang w:val="fr-FR"/>
-        </w:rPr>
-        <w:t xml:space="preserve">avons </w:t>
-      </w:r>
-      <w:r>
-        <w:rPr>
-          <w:lang w:val="fr-FR"/>
-        </w:rPr>
-        <w:t>supprimés</w:t>
+        <w:t xml:space="preserve"> : </w:t>
+      </w:r>
+      <w:r>
+        <w:rPr>
+          <w:lang w:val="fr-FR"/>
+        </w:rPr>
+        <w:t xml:space="preserve">le </w:t>
+      </w:r>
+      <w:r>
+        <w:rPr>
+          <w:i/>
+          <w:iCs/>
+          <w:lang w:val="fr-FR"/>
+        </w:rPr>
+        <w:t xml:space="preserve">POS (part-of-speech) </w:t>
+      </w:r>
+      <w:proofErr w:type="spellStart"/>
+      <w:r>
+        <w:rPr>
+          <w:i/>
+          <w:iCs/>
+          <w:lang w:val="fr-FR"/>
+        </w:rPr>
+        <w:t>tagging</w:t>
+      </w:r>
+      <w:proofErr w:type="spellEnd"/>
+      <w:r>
+        <w:rPr>
+          <w:lang w:val="fr-FR"/>
+        </w:rPr>
+        <w:t xml:space="preserve"> ou étiquetage </w:t>
+      </w:r>
+      <w:proofErr w:type="spellStart"/>
+      <w:r>
+        <w:rPr>
+          <w:lang w:val="fr-FR"/>
+        </w:rPr>
+        <w:t>morpho-syntaxique</w:t>
+      </w:r>
+      <w:proofErr w:type="spellEnd"/>
+      <w:r>
+        <w:rPr>
+          <w:lang w:val="fr-FR"/>
+        </w:rPr>
+        <w:t xml:space="preserve"> permet de détecter </w:t>
+      </w:r>
+      <w:r>
+        <w:rPr>
+          <w:lang w:val="fr-FR"/>
+        </w:rPr>
+        <w:t>d’obtenir des informations grammaticales pour chaque terme extrait</w:t>
+      </w:r>
+      <w:r>
+        <w:rPr>
+          <w:lang w:val="fr-FR"/>
+        </w:rPr>
+        <w:t>.</w:t>
+      </w:r>
+      <w:r>
+        <w:rPr>
+          <w:lang w:val="fr-FR"/>
+        </w:rPr>
+        <w:t xml:space="preserve"> Nous </w:t>
+      </w:r>
+      <w:r>
+        <w:rPr>
+          <w:lang w:val="fr-FR"/>
+        </w:rPr>
+        <w:t>avons décidé de ne garder</w:t>
+      </w:r>
+      <w:r>
+        <w:rPr>
+          <w:lang w:val="fr-FR"/>
+        </w:rPr>
+        <w:t xml:space="preserve"> que les </w:t>
+      </w:r>
+      <w:r>
+        <w:rPr>
+          <w:lang w:val="fr-FR"/>
+        </w:rPr>
+        <w:t>verbes, noms et noms propres</w:t>
+      </w:r>
+      <w:r>
+        <w:rPr>
+          <w:lang w:val="fr-FR"/>
+        </w:rPr>
+        <w:t>, afin de respecter notre hypothèse</w:t>
       </w:r>
       <w:r>
         <w:rPr>
@@ -2963,22 +3023,6 @@
           <w:lang w:val="fr-FR"/>
         </w:rPr>
       </w:pPr>
-      <w:r>
-        <w:rPr>
-          <w:i/>
-          <w:iCs/>
-          <w:lang w:val="fr-FR"/>
-        </w:rPr>
-        <w:t>P</w:t>
-      </w:r>
-      <w:r>
-        <w:rPr>
-          <w:i/>
-          <w:iCs/>
-          <w:lang w:val="fr-FR"/>
-        </w:rPr>
-        <w:t xml:space="preserve">OS </w:t>
-      </w:r>
       <w:proofErr w:type="spellStart"/>
       <w:r>
         <w:rPr>
@@ -2986,28 +3030,75 @@
           <w:iCs/>
           <w:lang w:val="fr-FR"/>
         </w:rPr>
-        <w:t>Tagging</w:t>
+        <w:t>Concatenation</w:t>
       </w:r>
       <w:proofErr w:type="spellEnd"/>
       <w:r>
         <w:rPr>
-          <w:lang w:val="fr-FR"/>
-        </w:rPr>
-        <w:t xml:space="preserve"> : </w:t>
-      </w:r>
-      <w:r>
-        <w:rPr>
-          <w:lang w:val="fr-FR"/>
-        </w:rPr>
-        <w:t xml:space="preserve">le </w:t>
-      </w:r>
-      <w:r>
-        <w:rPr>
-          <w:i/>
-          <w:iCs/>
-          <w:lang w:val="fr-FR"/>
-        </w:rPr>
-        <w:t xml:space="preserve">POS (part-of-speech) </w:t>
+          <w:i/>
+          <w:iCs/>
+          <w:lang w:val="fr-FR"/>
+        </w:rPr>
+        <w:t xml:space="preserve"> du titre et du corps de la question</w:t>
+      </w:r>
+      <w:r>
+        <w:rPr>
+          <w:lang w:val="fr-FR"/>
+        </w:rPr>
+        <w:t> :</w:t>
+      </w:r>
+      <w:r>
+        <w:rPr>
+          <w:lang w:val="fr-FR"/>
+        </w:rPr>
+        <w:t xml:space="preserve"> afin de constituer X, nous avons concaténé le titre et le corps de la question</w:t>
+      </w:r>
+      <w:r>
+        <w:rPr>
+          <w:lang w:val="fr-FR"/>
+        </w:rPr>
+        <w:t>.</w:t>
+      </w:r>
+    </w:p>
+    <w:p>
+      <w:pPr>
+        <w:rPr>
+          <w:lang w:val="fr-FR"/>
+        </w:rPr>
+      </w:pPr>
+    </w:p>
+    <w:p>
+      <w:pPr>
+        <w:rPr>
+          <w:lang w:val="fr-FR"/>
+        </w:rPr>
+      </w:pPr>
+    </w:p>
+    <w:p>
+      <w:pPr>
+        <w:rPr>
+          <w:lang w:val="fr-FR"/>
+        </w:rPr>
+      </w:pPr>
+      <w:r>
+        <w:rPr>
+          <w:lang w:val="fr-FR"/>
+        </w:rPr>
+        <w:t xml:space="preserve">Pour la cible </w:t>
+      </w:r>
+      <w:r>
+        <w:rPr>
+          <w:i/>
+          <w:iCs/>
+          <w:lang w:val="fr-FR"/>
+        </w:rPr>
+        <w:t>y</w:t>
+      </w:r>
+      <w:r>
+        <w:rPr>
+          <w:lang w:val="fr-FR"/>
+        </w:rPr>
+        <w:t xml:space="preserve">, nous avons simplement appliqué une </w:t>
       </w:r>
       <w:proofErr w:type="spellStart"/>
       <w:r>
@@ -3016,110 +3107,152 @@
           <w:iCs/>
           <w:lang w:val="fr-FR"/>
         </w:rPr>
-        <w:t>tagging</w:t>
+        <w:t>tokenization</w:t>
       </w:r>
       <w:proofErr w:type="spellEnd"/>
       <w:r>
         <w:rPr>
           <w:lang w:val="fr-FR"/>
         </w:rPr>
-        <w:t xml:space="preserve"> ou étiquetage </w:t>
+        <w:t xml:space="preserve">. Nous n’avons pas appliqué de </w:t>
       </w:r>
       <w:proofErr w:type="spellStart"/>
       <w:r>
         <w:rPr>
-          <w:lang w:val="fr-FR"/>
-        </w:rPr>
-        <w:t>morpho-syntaxique</w:t>
+          <w:i/>
+          <w:iCs/>
+          <w:lang w:val="fr-FR"/>
+        </w:rPr>
+        <w:t>lemmatization</w:t>
       </w:r>
       <w:proofErr w:type="spellEnd"/>
       <w:r>
         <w:rPr>
           <w:lang w:val="fr-FR"/>
         </w:rPr>
-        <w:t xml:space="preserve"> permet de détecter </w:t>
-      </w:r>
-      <w:r>
-        <w:rPr>
-          <w:lang w:val="fr-FR"/>
-        </w:rPr>
-        <w:t>d’obtenir des informations grammaticales pour chaque terme extrait</w:t>
-      </w:r>
+        <w:t xml:space="preserve">, afin de </w:t>
+      </w:r>
+      <w:r>
+        <w:rPr>
+          <w:lang w:val="fr-FR"/>
+        </w:rPr>
+        <w:t>générer</w:t>
+      </w:r>
+      <w:r>
+        <w:rPr>
+          <w:lang w:val="fr-FR"/>
+        </w:rPr>
+        <w:t xml:space="preserve"> des </w:t>
+      </w:r>
+      <w:r>
+        <w:rPr>
+          <w:i/>
+          <w:iCs/>
+          <w:lang w:val="fr-FR"/>
+        </w:rPr>
+        <w:t>tags</w:t>
+      </w:r>
+      <w:r>
+        <w:rPr>
+          <w:lang w:val="fr-FR"/>
+        </w:rPr>
+        <w:t xml:space="preserve"> non tronqués </w:t>
+      </w:r>
+      <w:r>
+        <w:rPr>
+          <w:lang w:val="fr-FR"/>
+        </w:rPr>
+        <w:t>avec</w:t>
+      </w:r>
+      <w:r>
+        <w:rPr>
+          <w:lang w:val="fr-FR"/>
+        </w:rPr>
+        <w:t xml:space="preserve"> </w:t>
+      </w:r>
+      <w:r>
+        <w:rPr>
+          <w:lang w:val="fr-FR"/>
+        </w:rPr>
+        <w:t>les</w:t>
+      </w:r>
+      <w:r>
+        <w:rPr>
+          <w:lang w:val="fr-FR"/>
+        </w:rPr>
+        <w:t xml:space="preserve"> modèles de </w:t>
+      </w:r>
+      <w:r>
+        <w:rPr>
+          <w:i/>
+          <w:iCs/>
+          <w:lang w:val="fr-FR"/>
+        </w:rPr>
+        <w:t xml:space="preserve">machine </w:t>
+      </w:r>
+      <w:proofErr w:type="spellStart"/>
+      <w:r>
+        <w:rPr>
+          <w:i/>
+          <w:iCs/>
+          <w:lang w:val="fr-FR"/>
+        </w:rPr>
+        <w:t>learning</w:t>
+      </w:r>
+      <w:proofErr w:type="spellEnd"/>
       <w:r>
         <w:rPr>
           <w:lang w:val="fr-FR"/>
         </w:rPr>
         <w:t>.</w:t>
       </w:r>
-      <w:r>
-        <w:rPr>
-          <w:lang w:val="fr-FR"/>
-        </w:rPr>
-        <w:t xml:space="preserve"> Nous </w:t>
-      </w:r>
-      <w:r>
-        <w:rPr>
-          <w:lang w:val="fr-FR"/>
-        </w:rPr>
-        <w:t>avons décidé de ne garder</w:t>
-      </w:r>
-      <w:r>
-        <w:rPr>
-          <w:lang w:val="fr-FR"/>
-        </w:rPr>
-        <w:t xml:space="preserve"> que les </w:t>
-      </w:r>
-      <w:r>
-        <w:rPr>
-          <w:lang w:val="fr-FR"/>
-        </w:rPr>
-        <w:t>verbes, noms et noms propres</w:t>
-      </w:r>
-      <w:r>
-        <w:rPr>
-          <w:lang w:val="fr-FR"/>
-        </w:rPr>
-        <w:t>, afin de respecter notre hypothèse</w:t>
-      </w:r>
-      <w:r>
-        <w:rPr>
-          <w:lang w:val="fr-FR"/>
-        </w:rPr>
-        <w:t>.</w:t>
-      </w:r>
-    </w:p>
-    <w:p>
-      <w:pPr>
-        <w:rPr>
-          <w:lang w:val="fr-FR"/>
-        </w:rPr>
-      </w:pPr>
-    </w:p>
-    <w:p>
-      <w:pPr>
-        <w:rPr>
-          <w:lang w:val="fr-FR"/>
-        </w:rPr>
-      </w:pPr>
-      <w:r>
-        <w:rPr>
-          <w:lang w:val="fr-FR"/>
-        </w:rPr>
-        <w:t xml:space="preserve">Pour la cible </w:t>
-      </w:r>
-      <w:r>
-        <w:rPr>
-          <w:i/>
-          <w:iCs/>
-          <w:lang w:val="fr-FR"/>
-        </w:rPr>
-        <w:t>y</w:t>
-      </w:r>
-      <w:r>
-        <w:rPr>
-          <w:lang w:val="fr-FR"/>
-        </w:rPr>
-        <w:t xml:space="preserve">, nous avons simplement appliqué une </w:t>
+    </w:p>
+    <w:p>
+      <w:pPr>
+        <w:rPr>
+          <w:lang w:val="fr-FR"/>
+        </w:rPr>
+      </w:pPr>
+    </w:p>
+    <w:p>
+      <w:pPr>
+        <w:rPr>
+          <w:lang w:val="fr-FR"/>
+        </w:rPr>
+      </w:pPr>
+      <w:r>
+        <w:rPr>
+          <w:lang w:val="fr-FR"/>
+        </w:rPr>
+        <w:t>L’ensemble de ces transformations sont génériques</w:t>
+      </w:r>
+      <w:r>
+        <w:rPr>
+          <w:lang w:val="fr-FR"/>
+        </w:rPr>
+        <w:t xml:space="preserve"> et ne posent donc pas de risque de </w:t>
+      </w:r>
+      <w:r>
+        <w:rPr>
+          <w:i/>
+          <w:iCs/>
+          <w:lang w:val="fr-FR"/>
+        </w:rPr>
+        <w:t>fuite de données</w:t>
+      </w:r>
+      <w:r>
+        <w:rPr>
+          <w:lang w:val="fr-FR"/>
+        </w:rPr>
+        <w:t xml:space="preserve"> (</w:t>
+      </w:r>
+      <w:r>
+        <w:rPr>
+          <w:i/>
+          <w:iCs/>
+          <w:lang w:val="fr-FR"/>
+        </w:rPr>
+        <w:t xml:space="preserve">data </w:t>
       </w:r>
       <w:proofErr w:type="spellStart"/>
       <w:r>
@@ -3128,167 +3261,13 @@
           <w:iCs/>
           <w:lang w:val="fr-FR"/>
         </w:rPr>
-        <w:t>tokenization</w:t>
+        <w:t>leak</w:t>
       </w:r>
       <w:proofErr w:type="spellEnd"/>
       <w:r>
         <w:rPr>
           <w:lang w:val="fr-FR"/>
         </w:rPr>
-        <w:t xml:space="preserve">. Nous n’avons pas appliqué de </w:t>
-      </w:r>
-      <w:proofErr w:type="spellStart"/>
-      <w:r>
-        <w:rPr>
-          <w:i/>
-          <w:iCs/>
-          <w:lang w:val="fr-FR"/>
-        </w:rPr>
-        <w:t>lemmatization</w:t>
-      </w:r>
-      <w:proofErr w:type="spellEnd"/>
-      <w:r>
-        <w:rPr>
-          <w:lang w:val="fr-FR"/>
-        </w:rPr>
-        <w:t xml:space="preserve">, afin de </w:t>
-      </w:r>
-      <w:r>
-        <w:rPr>
-          <w:lang w:val="fr-FR"/>
-        </w:rPr>
-        <w:t>générer</w:t>
-      </w:r>
-      <w:r>
-        <w:rPr>
-          <w:lang w:val="fr-FR"/>
-        </w:rPr>
-        <w:t xml:space="preserve"> des </w:t>
-      </w:r>
-      <w:r>
-        <w:rPr>
-          <w:i/>
-          <w:iCs/>
-          <w:lang w:val="fr-FR"/>
-        </w:rPr>
-        <w:t>tags</w:t>
-      </w:r>
-      <w:r>
-        <w:rPr>
-          <w:lang w:val="fr-FR"/>
-        </w:rPr>
-        <w:t xml:space="preserve"> non tronqués </w:t>
-      </w:r>
-      <w:r>
-        <w:rPr>
-          <w:lang w:val="fr-FR"/>
-        </w:rPr>
-        <w:t>avec</w:t>
-      </w:r>
-      <w:r>
-        <w:rPr>
-          <w:lang w:val="fr-FR"/>
-        </w:rPr>
-        <w:t xml:space="preserve"> </w:t>
-      </w:r>
-      <w:r>
-        <w:rPr>
-          <w:lang w:val="fr-FR"/>
-        </w:rPr>
-        <w:t>les</w:t>
-      </w:r>
-      <w:r>
-        <w:rPr>
-          <w:lang w:val="fr-FR"/>
-        </w:rPr>
-        <w:t xml:space="preserve"> modèles de </w:t>
-      </w:r>
-      <w:r>
-        <w:rPr>
-          <w:i/>
-          <w:iCs/>
-          <w:lang w:val="fr-FR"/>
-        </w:rPr>
-        <w:t xml:space="preserve">machine </w:t>
-      </w:r>
-      <w:proofErr w:type="spellStart"/>
-      <w:r>
-        <w:rPr>
-          <w:i/>
-          <w:iCs/>
-          <w:lang w:val="fr-FR"/>
-        </w:rPr>
-        <w:t>learning</w:t>
-      </w:r>
-      <w:proofErr w:type="spellEnd"/>
-      <w:r>
-        <w:rPr>
-          <w:lang w:val="fr-FR"/>
-        </w:rPr>
-        <w:t>.</w:t>
-      </w:r>
-    </w:p>
-    <w:p>
-      <w:pPr>
-        <w:rPr>
-          <w:lang w:val="fr-FR"/>
-        </w:rPr>
-      </w:pPr>
-    </w:p>
-    <w:p>
-      <w:pPr>
-        <w:rPr>
-          <w:lang w:val="fr-FR"/>
-        </w:rPr>
-      </w:pPr>
-      <w:r>
-        <w:rPr>
-          <w:lang w:val="fr-FR"/>
-        </w:rPr>
-        <w:t>L’ensemble de ces transformations sont génériques</w:t>
-      </w:r>
-      <w:r>
-        <w:rPr>
-          <w:lang w:val="fr-FR"/>
-        </w:rPr>
-        <w:t xml:space="preserve"> et ne posent donc pas de risque de </w:t>
-      </w:r>
-      <w:r>
-        <w:rPr>
-          <w:i/>
-          <w:iCs/>
-          <w:lang w:val="fr-FR"/>
-        </w:rPr>
-        <w:t>fuite de données</w:t>
-      </w:r>
-      <w:r>
-        <w:rPr>
-          <w:lang w:val="fr-FR"/>
-        </w:rPr>
-        <w:t xml:space="preserve"> (</w:t>
-      </w:r>
-      <w:r>
-        <w:rPr>
-          <w:i/>
-          <w:iCs/>
-          <w:lang w:val="fr-FR"/>
-        </w:rPr>
-        <w:t xml:space="preserve">data </w:t>
-      </w:r>
-      <w:proofErr w:type="spellStart"/>
-      <w:r>
-        <w:rPr>
-          <w:i/>
-          <w:iCs/>
-          <w:lang w:val="fr-FR"/>
-        </w:rPr>
-        <w:t>leak</w:t>
-      </w:r>
-      <w:proofErr w:type="spellEnd"/>
-      <w:r>
-        <w:rPr>
-          <w:lang w:val="fr-FR"/>
-        </w:rPr>
         <w:t>).</w:t>
       </w:r>
     </w:p>
@@ -3301,28 +3280,21 @@
     </w:p>
     <w:p>
       <w:pPr>
-        <w:rPr>
-          <w:lang w:val="fr-FR"/>
-        </w:rPr>
-      </w:pPr>
-    </w:p>
-    <w:p>
-      <w:pPr>
         <w:jc w:val="center"/>
         <w:rPr>
-          <w:lang w:val="en-US"/>
+          <w:lang w:val="fr-FR"/>
         </w:rPr>
       </w:pPr>
       <w:r>
         <w:rPr>
           <w:noProof/>
-          <w:lang w:val="en-US"/>
+          <w:lang w:val="fr-FR"/>
         </w:rPr>
         <w:drawing>
-          <wp:inline distT="0" distB="0" distL="0" distR="0" wp14:anchorId="12B30C67" wp14:editId="472F9F4A">
-            <wp:extent cx="2921000" cy="2667000"/>
+          <wp:inline distT="0" distB="0" distL="0" distR="0" wp14:anchorId="28F0D0E9" wp14:editId="2C66A212">
+            <wp:extent cx="4064000" cy="2667000"/>
             <wp:effectExtent l="0" t="0" r="0" b="0"/>
-            <wp:docPr id="10" name="Picture 10" descr="Diagram&#10;&#10;Description automatically generated"/>
+            <wp:docPr id="15" name="Picture 15" descr="Diagram&#10;&#10;Description automatically generated"/>
             <wp:cNvGraphicFramePr>
               <a:graphicFrameLocks xmlns:a="http://schemas.openxmlformats.org/drawingml/2006/main" noChangeAspect="1"/>
             </wp:cNvGraphicFramePr>
@@ -3330,7 +3302,7 @@
               <a:graphicData uri="http://schemas.openxmlformats.org/drawingml/2006/picture">
                 <pic:pic xmlns:pic="http://schemas.openxmlformats.org/drawingml/2006/picture">
                   <pic:nvPicPr>
-                    <pic:cNvPr id="10" name="Picture 10" descr="Diagram&#10;&#10;Description automatically generated"/>
+                    <pic:cNvPr id="15" name="Picture 15" descr="Diagram&#10;&#10;Description automatically generated"/>
                     <pic:cNvPicPr/>
                   </pic:nvPicPr>
                   <pic:blipFill>
@@ -3348,7 +3320,7 @@
                   <pic:spPr>
                     <a:xfrm>
                       <a:off x="0" y="0"/>
-                      <a:ext cx="2921000" cy="2667000"/>
+                      <a:ext cx="4064000" cy="2667000"/>
                     </a:xfrm>
                     <a:prstGeom prst="rect">
                       <a:avLst/>
@@ -4736,10 +4708,10 @@
           <w:lang w:val="fr-FR"/>
         </w:rPr>
         <w:drawing>
-          <wp:inline distT="0" distB="0" distL="0" distR="0" wp14:anchorId="0FE768E2" wp14:editId="506B5BAE">
+          <wp:inline distT="0" distB="0" distL="0" distR="0" wp14:anchorId="46A590F7" wp14:editId="093ECA7A">
             <wp:extent cx="3810000" cy="3416300"/>
             <wp:effectExtent l="0" t="0" r="0" b="0"/>
-            <wp:docPr id="11" name="Picture 11" descr="Diagram&#10;&#10;Description automatically generated"/>
+            <wp:docPr id="17" name="Picture 17" descr="Diagram&#10;&#10;Description automatically generated"/>
             <wp:cNvGraphicFramePr>
               <a:graphicFrameLocks xmlns:a="http://schemas.openxmlformats.org/drawingml/2006/main" noChangeAspect="1"/>
             </wp:cNvGraphicFramePr>
@@ -4747,7 +4719,7 @@
               <a:graphicData uri="http://schemas.openxmlformats.org/drawingml/2006/picture">
                 <pic:pic xmlns:pic="http://schemas.openxmlformats.org/drawingml/2006/picture">
                   <pic:nvPicPr>
-                    <pic:cNvPr id="11" name="Picture 11" descr="Diagram&#10;&#10;Description automatically generated"/>
+                    <pic:cNvPr id="17" name="Picture 17" descr="Diagram&#10;&#10;Description automatically generated"/>
                     <pic:cNvPicPr/>
                   </pic:nvPicPr>
                   <pic:blipFill>
@@ -5444,6 +5416,28 @@
         </w:rPr>
         <w:t>document.</w:t>
       </w:r>
+      <w:r>
+        <w:rPr>
+          <w:lang w:val="fr-FR"/>
+        </w:rPr>
+        <w:t xml:space="preserve"> Nous avons utilisé l’algorithme de la librairie </w:t>
+      </w:r>
+      <w:proofErr w:type="spellStart"/>
+      <w:r>
+        <w:rPr>
+          <w:i/>
+          <w:iCs/>
+          <w:lang w:val="fr-FR"/>
+        </w:rPr>
+        <w:t>gensim</w:t>
+      </w:r>
+      <w:proofErr w:type="spellEnd"/>
+      <w:r>
+        <w:rPr>
+          <w:lang w:val="fr-FR"/>
+        </w:rPr>
+        <w:t>.</w:t>
+      </w:r>
     </w:p>
     <w:p>
       <w:pPr>
@@ -5745,6 +5739,12 @@
           <w:lang w:val="fr-FR"/>
         </w:rPr>
         <w:t>Couverture</w:t>
+      </w:r>
+      <w:r>
+        <w:rPr>
+          <w:lang w:val="fr-FR"/>
+        </w:rPr>
+        <w:t xml:space="preserve"> : </w:t>
       </w:r>
     </w:p>
     <w:p>

</xml_diff>